<commit_message>
fait ma partie je pense
</commit_message>
<xml_diff>
--- a/345787709-342758976.docx
+++ b/345787709-342758976.docx
@@ -1,6 +1,6 @@
 
 <file path=word/document.xml><?xml version="1.0" encoding="utf-8"?>
-<w:document xmlns:wpc="http://schemas.microsoft.com/office/word/2010/wordprocessingCanvas" xmlns:cx="http://schemas.microsoft.com/office/drawing/2014/chartex" xmlns:cx1="http://schemas.microsoft.com/office/drawing/2015/9/8/chartex" xmlns:cx2="http://schemas.microsoft.com/office/drawing/2015/10/21/chartex" xmlns:cx3="http://schemas.microsoft.com/office/drawing/2016/5/9/chartex" xmlns:cx4="http://schemas.microsoft.com/office/drawing/2016/5/10/chartex" xmlns:cx5="http://schemas.microsoft.com/office/drawing/2016/5/11/chartex" xmlns:cx6="http://schemas.microsoft.com/office/drawing/2016/5/12/chartex" xmlns:cx7="http://schemas.microsoft.com/office/drawing/2016/5/13/chartex" xmlns:cx8="http://schemas.microsoft.com/office/drawing/2016/5/14/chartex" xmlns:mc="http://schemas.openxmlformats.org/markup-compatibility/2006" xmlns:aink="http://schemas.microsoft.com/office/drawing/2016/ink" xmlns:am3d="http://schemas.microsoft.com/office/drawing/2017/model3d" xmlns:o="urn:schemas-microsoft-com:office:office" xmlns:oel="http://schemas.microsoft.com/office/2019/extlst" xmlns:r="http://schemas.openxmlformats.org/officeDocument/2006/relationships" xmlns:m="http://schemas.openxmlformats.org/officeDocument/2006/math" xmlns:v="urn:schemas-microsoft-com:vml" xmlns:wp14="http://schemas.microsoft.com/office/word/2010/wordprocessingDrawing" xmlns:wp="http://schemas.openxmlformats.org/drawingml/2006/wordprocessingDrawing" xmlns:w10="urn:schemas-microsoft-com:office:word" xmlns:w="http://schemas.openxmlformats.org/wordprocessingml/2006/main" xmlns:w14="http://schemas.microsoft.com/office/word/2010/wordml" xmlns:w15="http://schemas.microsoft.com/office/word/2012/wordml" xmlns:w16cex="http://schemas.microsoft.com/office/word/2018/wordml/cex" xmlns:w16cid="http://schemas.microsoft.com/office/word/2016/wordml/cid" xmlns:w16="http://schemas.microsoft.com/office/word/2018/wordml" xmlns:w16du="http://schemas.microsoft.com/office/word/2023/wordml/word16du" xmlns:w16sdtdh="http://schemas.microsoft.com/office/word/2020/wordml/sdtdatahash" xmlns:w16se="http://schemas.microsoft.com/office/word/2015/wordml/symex" xmlns:wpg="http://schemas.microsoft.com/office/word/2010/wordprocessingGroup" xmlns:wpi="http://schemas.microsoft.com/office/word/2010/wordprocessingInk" xmlns:wne="http://schemas.microsoft.com/office/word/2006/wordml" xmlns:wps="http://schemas.microsoft.com/office/word/2010/wordprocessingShape" mc:Ignorable="w14 w15 w16se w16cid w16 w16cex w16sdtdh w16du wp14">
+<w:document xmlns:wpc="http://schemas.microsoft.com/office/word/2010/wordprocessingCanvas" xmlns:cx="http://schemas.microsoft.com/office/drawing/2014/chartex" xmlns:cx1="http://schemas.microsoft.com/office/drawing/2015/9/8/chartex" xmlns:cx2="http://schemas.microsoft.com/office/drawing/2015/10/21/chartex" xmlns:cx3="http://schemas.microsoft.com/office/drawing/2016/5/9/chartex" xmlns:cx4="http://schemas.microsoft.com/office/drawing/2016/5/10/chartex" xmlns:cx5="http://schemas.microsoft.com/office/drawing/2016/5/11/chartex" xmlns:cx6="http://schemas.microsoft.com/office/drawing/2016/5/12/chartex" xmlns:cx7="http://schemas.microsoft.com/office/drawing/2016/5/13/chartex" xmlns:cx8="http://schemas.microsoft.com/office/drawing/2016/5/14/chartex" xmlns:mc="http://schemas.openxmlformats.org/markup-compatibility/2006" xmlns:aink="http://schemas.microsoft.com/office/drawing/2016/ink" xmlns:am3d="http://schemas.microsoft.com/office/drawing/2017/model3d" xmlns:o="urn:schemas-microsoft-com:office:office" xmlns:oel="http://schemas.microsoft.com/office/2019/extlst" xmlns:r="http://schemas.openxmlformats.org/officeDocument/2006/relationships" xmlns:m="http://schemas.openxmlformats.org/officeDocument/2006/math" xmlns:v="urn:schemas-microsoft-com:vml" xmlns:wp14="http://schemas.microsoft.com/office/word/2010/wordprocessingDrawing" xmlns:wp="http://schemas.openxmlformats.org/drawingml/2006/wordprocessingDrawing" xmlns:w10="urn:schemas-microsoft-com:office:word" xmlns:w="http://schemas.openxmlformats.org/wordprocessingml/2006/main" xmlns:w14="http://schemas.microsoft.com/office/word/2010/wordml" xmlns:w15="http://schemas.microsoft.com/office/word/2012/wordml" xmlns:w16cex="http://schemas.microsoft.com/office/word/2018/wordml/cex" xmlns:w16cid="http://schemas.microsoft.com/office/word/2016/wordml/cid" xmlns:w16="http://schemas.microsoft.com/office/word/2018/wordml" xmlns:w16du="http://schemas.microsoft.com/office/word/2023/wordml/word16du" xmlns:w16sdtdh="http://schemas.microsoft.com/office/word/2020/wordml/sdtdatahash" xmlns:w16sdtfl="http://schemas.microsoft.com/office/word/2024/wordml/sdtformatlock" xmlns:w16se="http://schemas.microsoft.com/office/word/2015/wordml/symex" xmlns:wpg="http://schemas.microsoft.com/office/word/2010/wordprocessingGroup" xmlns:wpi="http://schemas.microsoft.com/office/word/2010/wordprocessingInk" xmlns:wne="http://schemas.microsoft.com/office/word/2006/wordml" xmlns:wps="http://schemas.microsoft.com/office/word/2010/wordprocessingShape" mc:Ignorable="w14 w15 w16se w16cid w16 w16cex w16sdtdh w16sdtfl w16du wp14">
   <w:body>
     <w:p>
       <w:pPr>
@@ -293,28 +293,7 @@
           <w:rFonts w:ascii="David" w:hAnsi="David" w:cs="David"/>
           <w:lang w:val="en-US"/>
         </w:rPr>
-        <w:t xml:space="preserve">table who is based on the business object </w:t>
-      </w:r>
-      <w:r>
-        <w:rPr>
-          <w:rFonts w:ascii="David" w:hAnsi="David" w:cs="David"/>
-          <w:lang w:val="en-US"/>
-        </w:rPr>
-        <w:t>Order</w:t>
-      </w:r>
-      <w:r>
-        <w:rPr>
-          <w:rFonts w:ascii="David" w:hAnsi="David" w:cs="David"/>
-          <w:lang w:val="en-US"/>
-        </w:rPr>
-        <w:t>, and contains all of its attributes</w:t>
-      </w:r>
-      <w:r>
-        <w:rPr>
-          <w:rFonts w:ascii="David" w:hAnsi="David" w:cs="David"/>
-          <w:lang w:val="en-US"/>
-        </w:rPr>
-        <w:t>,</w:t>
+        <w:t>table who is based on the business object Order, and contains all of its attributes,</w:t>
       </w:r>
       <w:r>
         <w:rPr>
@@ -328,14 +307,7 @@
           <w:rFonts w:ascii="David" w:hAnsi="David" w:cs="David"/>
           <w:lang w:val="en-US"/>
         </w:rPr>
-        <w:t>with all of them as NOT NULL,</w:t>
-      </w:r>
-      <w:r>
-        <w:rPr>
-          <w:rFonts w:ascii="David" w:hAnsi="David" w:cs="David"/>
-          <w:lang w:val="en-US"/>
-        </w:rPr>
-        <w:t xml:space="preserve"> order_id &gt; 0, delivery_fee &gt;= 0, length of delivery_adress &gt;= 5.</w:t>
+        <w:t>with all of them as NOT NULL, order_id &gt; 0, delivery_fee &gt;= 0, length of delivery_adress &gt;= 5.</w:t>
       </w:r>
     </w:p>
     <w:p>
@@ -377,183 +349,14 @@
           <w:u w:val="single"/>
           <w:lang w:val="en-US"/>
         </w:rPr>
-        <w:t>Dishes</w:t>
-      </w:r>
-      <w:r>
-        <w:rPr>
-          <w:rFonts w:ascii="David" w:hAnsi="David" w:cs="David"/>
-          <w:b/>
-          <w:bCs/>
-          <w:u w:val="single"/>
-          <w:lang w:val="en-US"/>
-        </w:rPr>
-        <w:t>(</w:t>
-      </w:r>
-      <w:r>
-        <w:rPr>
-          <w:rFonts w:ascii="David" w:hAnsi="David" w:cs="David"/>
-          <w:b/>
-          <w:bCs/>
-          <w:u w:val="single"/>
-          <w:lang w:val="en-US"/>
-        </w:rPr>
-        <w:t>dish</w:t>
-      </w:r>
-      <w:r>
-        <w:rPr>
-          <w:rFonts w:ascii="David" w:hAnsi="David" w:cs="David"/>
-          <w:b/>
-          <w:bCs/>
-          <w:u w:val="single"/>
-          <w:lang w:val="en-US"/>
-        </w:rPr>
-        <w:t xml:space="preserve">_id: int, </w:t>
-      </w:r>
-      <w:r>
-        <w:rPr>
-          <w:rFonts w:ascii="David" w:hAnsi="David" w:cs="David"/>
-          <w:b/>
-          <w:bCs/>
-          <w:u w:val="single"/>
-          <w:lang w:val="en-US"/>
-        </w:rPr>
-        <w:t>name</w:t>
-      </w:r>
-      <w:r>
-        <w:rPr>
-          <w:rFonts w:ascii="David" w:hAnsi="David" w:cs="David"/>
-          <w:b/>
-          <w:bCs/>
-          <w:u w:val="single"/>
-          <w:lang w:val="en-US"/>
-        </w:rPr>
-        <w:t xml:space="preserve">: </w:t>
-      </w:r>
-      <w:r>
-        <w:rPr>
-          <w:rFonts w:ascii="David" w:hAnsi="David" w:cs="David"/>
-          <w:b/>
-          <w:bCs/>
-          <w:u w:val="single"/>
-          <w:lang w:val="en-US"/>
-        </w:rPr>
-        <w:t>string, price</w:t>
-      </w:r>
-      <w:r>
-        <w:rPr>
-          <w:rFonts w:ascii="David" w:hAnsi="David" w:cs="David"/>
-          <w:b/>
-          <w:bCs/>
-          <w:u w:val="single"/>
-          <w:lang w:val="en-US"/>
-        </w:rPr>
-        <w:t xml:space="preserve">: float, </w:t>
-      </w:r>
-      <w:r>
-        <w:rPr>
-          <w:rFonts w:ascii="David" w:hAnsi="David" w:cs="David"/>
-          <w:b/>
-          <w:bCs/>
-          <w:u w:val="single"/>
-          <w:lang w:val="en-US"/>
-        </w:rPr>
-        <w:t>is_active</w:t>
-      </w:r>
-      <w:r>
-        <w:rPr>
-          <w:rFonts w:ascii="David" w:hAnsi="David" w:cs="David"/>
-          <w:b/>
-          <w:bCs/>
-          <w:u w:val="single"/>
-          <w:lang w:val="en-US"/>
-        </w:rPr>
-        <w:t xml:space="preserve">: </w:t>
-      </w:r>
-      <w:r>
-        <w:rPr>
-          <w:rFonts w:ascii="David" w:hAnsi="David" w:cs="David"/>
-          <w:b/>
-          <w:bCs/>
-          <w:u w:val="single"/>
-          <w:lang w:val="en-US"/>
-        </w:rPr>
-        <w:t>bool</w:t>
-      </w:r>
-      <w:r>
-        <w:rPr>
-          <w:rFonts w:ascii="David" w:hAnsi="David" w:cs="David"/>
-          <w:b/>
-          <w:bCs/>
-          <w:u w:val="single"/>
-          <w:lang w:val="en-US"/>
-        </w:rPr>
-        <w:t>):</w:t>
-      </w:r>
-      <w:r>
-        <w:rPr>
-          <w:rFonts w:ascii="David" w:hAnsi="David" w:cs="David"/>
-          <w:b/>
-          <w:bCs/>
-          <w:u w:val="single"/>
-          <w:lang w:val="en-US"/>
-        </w:rPr>
-        <w:t xml:space="preserve"> </w:t>
-      </w:r>
-      <w:r>
-        <w:rPr>
-          <w:rFonts w:ascii="David" w:hAnsi="David" w:cs="David"/>
-          <w:lang w:val="en-US"/>
-        </w:rPr>
-        <w:t xml:space="preserve">table who is based on the business object </w:t>
-      </w:r>
-      <w:r>
-        <w:rPr>
-          <w:rFonts w:ascii="David" w:hAnsi="David" w:cs="David"/>
-          <w:lang w:val="en-US"/>
-        </w:rPr>
-        <w:t>Dish</w:t>
-      </w:r>
-      <w:r>
-        <w:rPr>
-          <w:rFonts w:ascii="David" w:hAnsi="David" w:cs="David"/>
-          <w:lang w:val="en-US"/>
-        </w:rPr>
-        <w:t xml:space="preserve">, and contains all of its attributes, with all of them as NOT NULL, </w:t>
-      </w:r>
-      <w:r>
-        <w:rPr>
-          <w:rFonts w:ascii="David" w:hAnsi="David" w:cs="David"/>
-          <w:lang w:val="en-US"/>
-        </w:rPr>
-        <w:t>dish</w:t>
-      </w:r>
-      <w:r>
-        <w:rPr>
-          <w:rFonts w:ascii="David" w:hAnsi="David" w:cs="David"/>
-          <w:lang w:val="en-US"/>
-        </w:rPr>
-        <w:t xml:space="preserve">_id </w:t>
-      </w:r>
-      <w:r>
-        <w:rPr>
-          <w:rFonts w:ascii="David" w:hAnsi="David" w:cs="David"/>
-          <w:lang w:val="en-US"/>
-        </w:rPr>
-        <w:t>&gt; 0</w:t>
-      </w:r>
-      <w:r>
-        <w:rPr>
-          <w:rFonts w:ascii="David" w:hAnsi="David" w:cs="David"/>
-          <w:lang w:val="en-US"/>
-        </w:rPr>
-        <w:t>,</w:t>
-      </w:r>
-      <w:r>
-        <w:rPr>
-          <w:rFonts w:ascii="David" w:hAnsi="David" w:cs="David"/>
-          <w:lang w:val="en-US"/>
-        </w:rPr>
-        <w:t xml:space="preserve"> price &gt; 0, length of name &gt;= 4.</w:t>
+        <w:t xml:space="preserve">Dishes(dish_id: int, name: string, price: float, is_active: bool): </w:t>
+      </w:r>
+      <w:r>
+        <w:rPr>
+          <w:rFonts w:ascii="David" w:hAnsi="David" w:cs="David"/>
+          <w:lang w:val="en-US"/>
+        </w:rPr>
+        <w:t>table who is based on the business object Dish, and contains all of its attributes, with all of them as NOT NULL, dish_id &gt; 0, price &gt; 0, length of name &gt;= 4.</w:t>
       </w:r>
     </w:p>
     <w:p>
@@ -571,21 +374,7 @@
           <w:rFonts w:ascii="David" w:hAnsi="David" w:cs="David"/>
           <w:lang w:val="en-US"/>
         </w:rPr>
-        <w:t xml:space="preserve">The attribute </w:t>
-      </w:r>
-      <w:r>
-        <w:rPr>
-          <w:rFonts w:ascii="David" w:hAnsi="David" w:cs="David"/>
-          <w:lang w:val="en-US"/>
-        </w:rPr>
-        <w:t>dish</w:t>
-      </w:r>
-      <w:r>
-        <w:rPr>
-          <w:rFonts w:ascii="David" w:hAnsi="David" w:cs="David"/>
-          <w:lang w:val="en-US"/>
-        </w:rPr>
-        <w:t>_id is a primary key.</w:t>
+        <w:t>The attribute dish_id is a primary key.</w:t>
       </w:r>
     </w:p>
     <w:p>
@@ -648,21 +437,7 @@
           <w:rFonts w:ascii="David" w:hAnsi="David" w:cs="David"/>
           <w:lang w:val="en-US"/>
         </w:rPr>
-        <w:t xml:space="preserve">The attribute order_id is a primary key, and a foreign key of Orders so that deletion in Orders delete it here, and cust_id is a foreign key of Customers </w:t>
-      </w:r>
-      <w:r>
-        <w:rPr>
-          <w:rFonts w:ascii="David" w:hAnsi="David" w:cs="David"/>
-          <w:lang w:val="en-US"/>
-        </w:rPr>
-        <w:t>so that deletion in</w:t>
-      </w:r>
-      <w:r>
-        <w:rPr>
-          <w:rFonts w:ascii="David" w:hAnsi="David" w:cs="David"/>
-          <w:lang w:val="en-US"/>
-        </w:rPr>
-        <w:t xml:space="preserve"> Customers sets it NULL here.</w:t>
+        <w:t>The attribute order_id is a primary key, and a foreign key of Orders so that deletion in Orders delete it here, and cust_id is a foreign key of Customers so that deletion in Customers sets it NULL here.</w:t>
       </w:r>
     </w:p>
     <w:p>
@@ -696,61 +471,14 @@
           <w:u w:val="single"/>
           <w:lang w:val="en-US"/>
         </w:rPr>
-        <w:t>order</w:t>
-      </w:r>
-      <w:r>
-        <w:rPr>
-          <w:rFonts w:ascii="David" w:hAnsi="David" w:cs="David"/>
-          <w:b/>
-          <w:bCs/>
-          <w:u w:val="single"/>
-          <w:lang w:val="en-US"/>
-        </w:rPr>
-        <w:t xml:space="preserve">_id: int, </w:t>
-      </w:r>
-      <w:r>
-        <w:rPr>
-          <w:rFonts w:ascii="David" w:hAnsi="David" w:cs="David"/>
-          <w:b/>
-          <w:bCs/>
-          <w:u w:val="single"/>
-          <w:lang w:val="en-US"/>
-        </w:rPr>
-        <w:t>dish</w:t>
-      </w:r>
-      <w:r>
-        <w:rPr>
-          <w:rFonts w:ascii="David" w:hAnsi="David" w:cs="David"/>
-          <w:b/>
-          <w:bCs/>
-          <w:u w:val="single"/>
-          <w:lang w:val="en-US"/>
-        </w:rPr>
-        <w:t>_id: int</w:t>
-      </w:r>
-      <w:r>
-        <w:rPr>
-          <w:rFonts w:ascii="David" w:hAnsi="David" w:cs="David"/>
-          <w:b/>
-          <w:bCs/>
-          <w:u w:val="single"/>
-          <w:lang w:val="en-US"/>
-        </w:rPr>
-        <w:t xml:space="preserve">, amount: int, price: float): </w:t>
-      </w:r>
-      <w:r>
-        <w:rPr>
-          <w:rFonts w:ascii="David" w:hAnsi="David" w:cs="David"/>
-          <w:lang w:val="en-US"/>
-        </w:rPr>
-        <w:t xml:space="preserve">table who keeps the dishes that belong to an order, </w:t>
-      </w:r>
-      <w:r>
-        <w:rPr>
-          <w:rFonts w:ascii="David" w:hAnsi="David" w:cs="David"/>
-          <w:lang w:val="en-US"/>
-        </w:rPr>
-        <w:t>when declared with the API.</w:t>
+        <w:t xml:space="preserve">order_id: int, dish_id: int, amount: int, price: float): </w:t>
+      </w:r>
+      <w:r>
+        <w:rPr>
+          <w:rFonts w:ascii="David" w:hAnsi="David" w:cs="David"/>
+          <w:lang w:val="en-US"/>
+        </w:rPr>
+        <w:t>table who keeps the dishes that belong to an order, when declared with the API.</w:t>
       </w:r>
     </w:p>
     <w:p>
@@ -786,42 +514,7 @@
           <w:rFonts w:ascii="David" w:hAnsi="David" w:cs="David"/>
           <w:lang w:val="en-US"/>
         </w:rPr>
-        <w:t>The attribute</w:t>
-      </w:r>
-      <w:r>
-        <w:rPr>
-          <w:rFonts w:ascii="David" w:hAnsi="David" w:cs="David"/>
-          <w:lang w:val="en-US"/>
-        </w:rPr>
-        <w:t>s order_id-</w:t>
-      </w:r>
-      <w:r>
-        <w:rPr>
-          <w:rFonts w:ascii="David" w:hAnsi="David" w:cs="David"/>
-          <w:lang w:val="en-US"/>
-        </w:rPr>
-        <w:t xml:space="preserve">dish_id </w:t>
-      </w:r>
-      <w:r>
-        <w:rPr>
-          <w:rFonts w:ascii="David" w:hAnsi="David" w:cs="David"/>
-          <w:lang w:val="en-US"/>
-        </w:rPr>
-        <w:t xml:space="preserve">are the </w:t>
-      </w:r>
-      <w:r>
-        <w:rPr>
-          <w:rFonts w:ascii="David" w:hAnsi="David" w:cs="David"/>
-          <w:lang w:val="en-US"/>
-        </w:rPr>
-        <w:t>primary key</w:t>
-      </w:r>
-      <w:r>
-        <w:rPr>
-          <w:rFonts w:ascii="David" w:hAnsi="David" w:cs="David"/>
-          <w:lang w:val="en-US"/>
-        </w:rPr>
-        <w:t>, to ensure each order can contain multiple dishes and each dish can be associated with multiple orders.</w:t>
+        <w:t>The attributes order_id-dish_id are the primary key, to ensure each order can contain multiple dishes and each dish can be associated with multiple orders.</w:t>
       </w:r>
     </w:p>
     <w:p>
@@ -839,21 +532,7 @@
           <w:rFonts w:ascii="David" w:hAnsi="David" w:cs="David"/>
           <w:lang w:val="en-US"/>
         </w:rPr>
-        <w:t xml:space="preserve">The attribute order_id is a foreign key of Orders </w:t>
-      </w:r>
-      <w:r>
-        <w:rPr>
-          <w:rFonts w:ascii="David" w:hAnsi="David" w:cs="David"/>
-          <w:lang w:val="en-US"/>
-        </w:rPr>
-        <w:t>so that deletion in Orders delete it here,</w:t>
-      </w:r>
-      <w:r>
-        <w:rPr>
-          <w:rFonts w:ascii="David" w:hAnsi="David" w:cs="David"/>
-          <w:lang w:val="en-US"/>
-        </w:rPr>
-        <w:t xml:space="preserve"> and dish_id is a foreign key of Dishes, who cannot be deleted there.</w:t>
+        <w:t>The attribute order_id is a foreign key of Orders so that deletion in Orders delete it here, and dish_id is a foreign key of Dishes, who cannot be deleted there.</w:t>
       </w:r>
     </w:p>
     <w:p>
@@ -887,61 +566,14 @@
           <w:u w:val="single"/>
           <w:lang w:val="en-US"/>
         </w:rPr>
-        <w:t>(</w:t>
-      </w:r>
-      <w:r>
-        <w:rPr>
-          <w:rFonts w:ascii="David" w:hAnsi="David" w:cs="David"/>
-          <w:b/>
-          <w:bCs/>
-          <w:u w:val="single"/>
-          <w:lang w:val="en-US"/>
-        </w:rPr>
-        <w:t xml:space="preserve">cust_id: int, </w:t>
-      </w:r>
-      <w:r>
-        <w:rPr>
-          <w:rFonts w:ascii="David" w:hAnsi="David" w:cs="David"/>
-          <w:b/>
-          <w:bCs/>
-          <w:u w:val="single"/>
-          <w:lang w:val="en-US"/>
-        </w:rPr>
-        <w:t>dish</w:t>
-      </w:r>
-      <w:r>
-        <w:rPr>
-          <w:rFonts w:ascii="David" w:hAnsi="David" w:cs="David"/>
-          <w:b/>
-          <w:bCs/>
-          <w:u w:val="single"/>
-          <w:lang w:val="en-US"/>
-        </w:rPr>
-        <w:t>_id: int</w:t>
-      </w:r>
-      <w:r>
-        <w:rPr>
-          <w:rFonts w:ascii="David" w:hAnsi="David" w:cs="David"/>
-          <w:b/>
-          <w:bCs/>
-          <w:u w:val="single"/>
-          <w:lang w:val="en-US"/>
-        </w:rPr>
-        <w:t xml:space="preserve">, rating: int): </w:t>
-      </w:r>
-      <w:r>
-        <w:rPr>
-          <w:rFonts w:ascii="David" w:hAnsi="David" w:cs="David"/>
-          <w:lang w:val="en-US"/>
-        </w:rPr>
-        <w:t xml:space="preserve">table who keep the ratings put on a dish by a customer, </w:t>
-      </w:r>
-      <w:r>
-        <w:rPr>
-          <w:rFonts w:ascii="David" w:hAnsi="David" w:cs="David"/>
-          <w:lang w:val="en-US"/>
-        </w:rPr>
-        <w:t>when declared with the API.</w:t>
+        <w:t xml:space="preserve">(cust_id: int, dish_id: int, rating: int): </w:t>
+      </w:r>
+      <w:r>
+        <w:rPr>
+          <w:rFonts w:ascii="David" w:hAnsi="David" w:cs="David"/>
+          <w:lang w:val="en-US"/>
+        </w:rPr>
+        <w:t>table who keep the ratings put on a dish by a customer, when declared with the API.</w:t>
       </w:r>
     </w:p>
     <w:p>
@@ -995,21 +627,7 @@
           <w:rFonts w:ascii="David" w:hAnsi="David" w:cs="David"/>
           <w:lang w:val="en-US"/>
         </w:rPr>
-        <w:t xml:space="preserve">The attribute </w:t>
-      </w:r>
-      <w:r>
-        <w:rPr>
-          <w:rFonts w:ascii="David" w:hAnsi="David" w:cs="David"/>
-          <w:lang w:val="en-US"/>
-        </w:rPr>
-        <w:t>cust</w:t>
-      </w:r>
-      <w:r>
-        <w:rPr>
-          <w:rFonts w:ascii="David" w:hAnsi="David" w:cs="David"/>
-          <w:lang w:val="en-US"/>
-        </w:rPr>
-        <w:t>_id is a foreign key of Customers</w:t>
+        <w:t>The attribute cust_id is a foreign key of Customers</w:t>
       </w:r>
       <w:r>
         <w:rPr>
@@ -1202,21 +820,7 @@
           <w:rFonts w:ascii="David" w:hAnsi="David" w:cs="David"/>
           <w:lang w:val="en-US"/>
         </w:rPr>
-        <w:t xml:space="preserve">this view is calculating the average rating for the dishes as the average of all the ratings given by the customers. If there is no rating on a dish, set its rating to 3. </w:t>
-      </w:r>
-      <w:r>
-        <w:rPr>
-          <w:rFonts w:ascii="David" w:hAnsi="David" w:cs="David"/>
-          <w:lang w:val="en-US"/>
-        </w:rPr>
-        <w:t>It is useful in API functions like</w:t>
-      </w:r>
-      <w:r>
-        <w:rPr>
-          <w:rFonts w:ascii="David" w:hAnsi="David" w:cs="David"/>
-          <w:lang w:val="en-US"/>
-        </w:rPr>
-        <w:t xml:space="preserve"> did_customer_order_top_rated_dishes or get_customer_rated_but_not_ordered.</w:t>
+        <w:t>this view is calculating the average rating for the dishes as the average of all the ratings given by the customers. If there is no rating on a dish, set its rating to 3. It is useful in API functions like did_customer_order_top_rated_dishes or get_customer_rated_but_not_ordered.</w:t>
       </w:r>
     </w:p>
     <w:p>
@@ -1242,6 +846,39 @@
         </w:rPr>
         <w:t>CustomerOrderedDish</w:t>
       </w:r>
+      <w:r>
+        <w:rPr>
+          <w:rFonts w:ascii="David" w:hAnsi="David" w:cs="David"/>
+          <w:b/>
+          <w:bCs/>
+          <w:u w:val="single"/>
+          <w:lang w:val="en-US"/>
+        </w:rPr>
+        <w:t xml:space="preserve"> :</w:t>
+      </w:r>
+      <w:r>
+        <w:rPr>
+          <w:rFonts w:ascii="David" w:hAnsi="David" w:cs="David"/>
+          <w:b/>
+          <w:bCs/>
+          <w:lang w:val="en-US"/>
+        </w:rPr>
+        <w:t xml:space="preserve"> </w:t>
+      </w:r>
+      <w:r>
+        <w:rPr>
+          <w:rFonts w:ascii="David" w:hAnsi="David" w:cs="David"/>
+          <w:lang w:val="en-US"/>
+        </w:rPr>
+        <w:t xml:space="preserve">the view </w:t>
+      </w:r>
+      <w:r>
+        <w:rPr>
+          <w:rFonts w:ascii="David" w:hAnsi="David" w:cs="David"/>
+          <w:lang w:val="en-US"/>
+        </w:rPr>
+        <w:t>serve us to see if a customer ordered a dish for the functions did_customer_ordered_top_rated_dishes and get_customers_rated_but_not_ordered so we don’t duplicate code and use it for direct check.</w:t>
+      </w:r>
     </w:p>
     <w:p>
       <w:pPr>
@@ -1266,6 +903,23 @@
         </w:rPr>
         <w:t>AvergeProfitPerOrderPerPrice</w:t>
       </w:r>
+      <w:r>
+        <w:rPr>
+          <w:rFonts w:ascii="David" w:hAnsi="David" w:cs="David"/>
+          <w:b/>
+          <w:bCs/>
+          <w:u w:val="single"/>
+          <w:lang w:val="en-US"/>
+        </w:rPr>
+        <w:t>:</w:t>
+      </w:r>
+      <w:r>
+        <w:rPr>
+          <w:rFonts w:ascii="David" w:hAnsi="David" w:cs="David"/>
+          <w:lang w:val="en-US"/>
+        </w:rPr>
+        <w:t xml:space="preserve"> the view serve us to calculate the average profit of a dish for all the prices the dish was sell for and we use this view in get_non_worth_price_increase for easier query request and more useful understanding of the request.</w:t>
+      </w:r>
     </w:p>
     <w:p>
       <w:pPr>
@@ -1494,6 +1148,48 @@
         </w:rPr>
         <w:t>add_customer</w:t>
       </w:r>
+      <w:r>
+        <w:rPr>
+          <w:rFonts w:ascii="David" w:hAnsi="David" w:cs="David"/>
+          <w:lang w:val="en-US"/>
+        </w:rPr>
+        <w:t>: add a customer in the table Customers</w:t>
+      </w:r>
+      <w:r>
+        <w:rPr>
+          <w:rFonts w:ascii="David" w:hAnsi="David" w:cs="David"/>
+          <w:lang w:val="en-US"/>
+        </w:rPr>
+        <w:t xml:space="preserve"> using INSERT</w:t>
+      </w:r>
+      <w:r>
+        <w:rPr>
+          <w:rFonts w:ascii="David" w:hAnsi="David" w:cs="David"/>
+          <w:lang w:val="en-US"/>
+        </w:rPr>
+        <w:t xml:space="preserve"> with all the constraints the function need to stand </w:t>
+      </w:r>
+      <w:r>
+        <w:rPr>
+          <w:rFonts w:ascii="David" w:hAnsi="David" w:cs="David"/>
+          <w:lang w:val="en-US"/>
+        </w:rPr>
+        <w:t xml:space="preserve">to </w:t>
+      </w:r>
+      <w:r>
+        <w:rPr>
+          <w:rFonts w:ascii="David" w:hAnsi="David" w:cs="David"/>
+          <w:lang w:val="en-US"/>
+        </w:rPr>
+        <w:t>due to the construct of the table Customers and send a error otherwise</w:t>
+      </w:r>
+      <w:r>
+        <w:rPr>
+          <w:rFonts w:ascii="David" w:hAnsi="David" w:cs="David"/>
+          <w:lang w:val="en-US"/>
+        </w:rPr>
+        <w:t xml:space="preserve">. </w:t>
+      </w:r>
     </w:p>
     <w:p>
       <w:pPr>
@@ -1518,6 +1214,72 @@
         </w:rPr>
         <w:t>get_customer</w:t>
       </w:r>
+      <w:r>
+        <w:rPr>
+          <w:rFonts w:ascii="David" w:hAnsi="David" w:cs="David"/>
+          <w:b/>
+          <w:bCs/>
+          <w:u w:val="single"/>
+          <w:lang w:val="en-US"/>
+        </w:rPr>
+        <w:t>:</w:t>
+      </w:r>
+      <w:r>
+        <w:rPr>
+          <w:rFonts w:ascii="David" w:hAnsi="David" w:cs="David"/>
+          <w:lang w:val="en-US"/>
+        </w:rPr>
+        <w:t xml:space="preserve"> get a customer according to his id from the table Customers</w:t>
+      </w:r>
+      <w:r>
+        <w:rPr>
+          <w:rFonts w:ascii="David" w:hAnsi="David" w:cs="David"/>
+          <w:lang w:val="en-US"/>
+        </w:rPr>
+        <w:t xml:space="preserve"> using SELECT</w:t>
+      </w:r>
+      <w:r>
+        <w:rPr>
+          <w:rFonts w:ascii="David" w:hAnsi="David" w:cs="David"/>
+          <w:lang w:val="en-US"/>
+        </w:rPr>
+        <w:t xml:space="preserve"> </w:t>
+      </w:r>
+      <w:r>
+        <w:rPr>
+          <w:rFonts w:ascii="David" w:hAnsi="David" w:cs="David"/>
+          <w:lang w:val="en-US"/>
+        </w:rPr>
+        <w:t xml:space="preserve">and if row_effected is 0 it means there is no </w:t>
+      </w:r>
+      <w:r>
+        <w:rPr>
+          <w:rFonts w:ascii="David" w:hAnsi="David" w:cs="David"/>
+          <w:lang w:val="en-US"/>
+        </w:rPr>
+        <w:t>customer</w:t>
+      </w:r>
+      <w:r>
+        <w:rPr>
+          <w:rFonts w:ascii="David" w:hAnsi="David" w:cs="David"/>
+          <w:lang w:val="en-US"/>
+        </w:rPr>
+        <w:t xml:space="preserve"> with such id so we will return bad</w:t>
+      </w:r>
+      <w:r>
+        <w:rPr>
+          <w:rFonts w:ascii="David" w:hAnsi="David" w:cs="David"/>
+          <w:lang w:val="en-US"/>
+        </w:rPr>
+        <w:t>customer</w:t>
+      </w:r>
+      <w:r>
+        <w:rPr>
+          <w:rFonts w:ascii="David" w:hAnsi="David" w:cs="David"/>
+          <w:lang w:val="en-US"/>
+        </w:rPr>
+        <w:t>.</w:t>
+      </w:r>
     </w:p>
     <w:p>
       <w:pPr>
@@ -1542,6 +1304,51 @@
         </w:rPr>
         <w:t>delete_customer</w:t>
       </w:r>
+      <w:r>
+        <w:rPr>
+          <w:rFonts w:ascii="David" w:hAnsi="David" w:cs="David"/>
+          <w:b/>
+          <w:bCs/>
+          <w:u w:val="single"/>
+          <w:lang w:val="en-US"/>
+        </w:rPr>
+        <w:t xml:space="preserve">: </w:t>
+      </w:r>
+      <w:r>
+        <w:rPr>
+          <w:rFonts w:ascii="David" w:hAnsi="David" w:cs="David"/>
+          <w:lang w:val="en-US"/>
+        </w:rPr>
+        <w:t>delete a customer according to his id from all the tables that mentioning him except the orders he ordere</w:t>
+      </w:r>
+      <w:r>
+        <w:rPr>
+          <w:rFonts w:ascii="David" w:hAnsi="David" w:cs="David"/>
+          <w:lang w:val="en-US"/>
+        </w:rPr>
+        <w:t xml:space="preserve">d using DELETE on the table Customers and the construct of the table allow us the </w:t>
+      </w:r>
+      <w:r>
+        <w:rPr>
+          <w:rFonts w:ascii="David" w:hAnsi="David" w:cs="David"/>
+          <w:lang w:val="en-US"/>
+        </w:rPr>
+        <w:t>deletion</w:t>
+      </w:r>
+      <w:r>
+        <w:rPr>
+          <w:rFonts w:ascii="David" w:hAnsi="David" w:cs="David"/>
+          <w:lang w:val="en-US"/>
+        </w:rPr>
+        <w:t xml:space="preserve"> on the others tables we need to.</w:t>
+      </w:r>
+      <w:r>
+        <w:rPr>
+          <w:rFonts w:ascii="David" w:hAnsi="David" w:cs="David"/>
+          <w:lang w:val="en-US"/>
+        </w:rPr>
+        <w:t xml:space="preserve"> </w:t>
+      </w:r>
     </w:p>
     <w:p>
       <w:pPr>
@@ -1738,6 +1545,41 @@
         </w:rPr>
         <w:t>add_dish</w:t>
       </w:r>
+      <w:r>
+        <w:rPr>
+          <w:rFonts w:ascii="David" w:hAnsi="David" w:cs="David"/>
+          <w:lang w:val="en-US"/>
+        </w:rPr>
+        <w:t xml:space="preserve">: add a dish and all his information in the table Dishes using INSERT with all the constraints the function need to stand to </w:t>
+      </w:r>
+      <w:r>
+        <w:rPr>
+          <w:rFonts w:ascii="David" w:hAnsi="David" w:cs="David"/>
+          <w:lang w:val="en-US"/>
+        </w:rPr>
+        <w:t>due to the construct of the table Customers and send a</w:t>
+      </w:r>
+      <w:r>
+        <w:rPr>
+          <w:rFonts w:ascii="David" w:hAnsi="David" w:cs="David"/>
+          <w:lang w:val="en-US"/>
+        </w:rPr>
+        <w:t>n</w:t>
+      </w:r>
+      <w:r>
+        <w:rPr>
+          <w:rFonts w:ascii="David" w:hAnsi="David" w:cs="David"/>
+          <w:lang w:val="en-US"/>
+        </w:rPr>
+        <w:t xml:space="preserve"> error otherwise</w:t>
+      </w:r>
+      <w:r>
+        <w:rPr>
+          <w:rFonts w:ascii="David" w:hAnsi="David" w:cs="David"/>
+          <w:lang w:val="en-US"/>
+        </w:rPr>
+        <w:t>.</w:t>
+      </w:r>
     </w:p>
     <w:p>
       <w:pPr>
@@ -1762,6 +1604,20 @@
         </w:rPr>
         <w:t>get_dish</w:t>
       </w:r>
+      <w:r>
+        <w:rPr>
+          <w:rFonts w:ascii="David" w:hAnsi="David" w:cs="David"/>
+          <w:lang w:val="en-US"/>
+        </w:rPr>
+        <w:t>: get a dish from the table Dishes according to his id</w:t>
+      </w:r>
+      <w:r>
+        <w:rPr>
+          <w:rFonts w:ascii="David" w:hAnsi="David" w:cs="David"/>
+          <w:lang w:val="en-US"/>
+        </w:rPr>
+        <w:t xml:space="preserve"> using SELECT and if row_effected is 0 it means there is no dish with such id so we will return baddish.</w:t>
+      </w:r>
     </w:p>
     <w:p>
       <w:pPr>
@@ -1784,8 +1640,44 @@
           <w:u w:val="single"/>
           <w:lang w:val="en-US"/>
         </w:rPr>
+        <w:lastRenderedPageBreak/>
         <w:t>update_dish_price</w:t>
       </w:r>
+      <w:r>
+        <w:rPr>
+          <w:rFonts w:ascii="David" w:hAnsi="David" w:cs="David"/>
+          <w:lang w:val="en-US"/>
+        </w:rPr>
+        <w:t>: uptade the new price of a dish in the table Dishes</w:t>
+      </w:r>
+      <w:r>
+        <w:rPr>
+          <w:rFonts w:ascii="David" w:hAnsi="David" w:cs="David"/>
+          <w:lang w:val="en-US"/>
+        </w:rPr>
+        <w:t xml:space="preserve"> using UPDATE,</w:t>
+      </w:r>
+      <w:r>
+        <w:rPr>
+          <w:rFonts w:ascii="David" w:hAnsi="David" w:cs="David"/>
+          <w:lang w:val="en-US"/>
+        </w:rPr>
+        <w:t xml:space="preserve"> this new price don’t affect all the ancient orders that contains the</w:t>
+      </w:r>
+      <w:r>
+        <w:rPr>
+          <w:rFonts w:ascii="David" w:hAnsi="David" w:cs="David"/>
+          <w:lang w:val="en-US"/>
+        </w:rPr>
+        <w:t xml:space="preserve"> dish if row_effected = 0 it means there is no dish with the id given and the function will return the error NOT_EXIST and if there is a problem with the query we will return an error according to the exception.</w:t>
+      </w:r>
+      <w:r>
+        <w:rPr>
+          <w:rFonts w:ascii="David" w:hAnsi="David" w:cs="David"/>
+          <w:lang w:val="en-US"/>
+        </w:rPr>
+        <w:t xml:space="preserve"> </w:t>
+      </w:r>
     </w:p>
     <w:p>
       <w:pPr>
@@ -1839,14 +1731,7 @@
           <w:rFonts w:ascii="David" w:hAnsi="David" w:cs="David"/>
           <w:lang w:val="en-US"/>
         </w:rPr>
-        <w:t>in the table Dishes</w:t>
-      </w:r>
-      <w:r>
-        <w:rPr>
-          <w:rFonts w:ascii="David" w:hAnsi="David" w:cs="David"/>
-          <w:lang w:val="en-US"/>
-        </w:rPr>
-        <w:t xml:space="preserve"> to the status required</w:t>
+        <w:t>in the table Dishes to the status required</w:t>
       </w:r>
       <w:r>
         <w:rPr>
@@ -1929,21 +1814,7 @@
           <w:rFonts w:ascii="David" w:hAnsi="David" w:cs="David"/>
           <w:lang w:val="en-US"/>
         </w:rPr>
-        <w:t xml:space="preserve">, and if they throw an exception, we return NOT_EXISTS. If the order already exists in the table </w:t>
-      </w:r>
-      <w:r>
-        <w:rPr>
-          <w:rFonts w:ascii="David" w:hAnsi="David" w:cs="David"/>
-          <w:lang w:val="en-US"/>
-        </w:rPr>
-        <w:t>CustomerPlacesOrder</w:t>
-      </w:r>
-      <w:r>
-        <w:rPr>
-          <w:rFonts w:ascii="David" w:hAnsi="David" w:cs="David"/>
-          <w:lang w:val="en-US"/>
-        </w:rPr>
-        <w:t>, it means it already have a customer affected and it returns then ALREADY_EXISTS.</w:t>
+        <w:t>, and if they throw an exception, we return NOT_EXISTS. If the order already exists in the table CustomerPlacesOrder, it means it already have a customer affected and it returns then ALREADY_EXISTS.</w:t>
       </w:r>
     </w:p>
     <w:p>
@@ -1984,21 +1855,7 @@
           <w:rFonts w:ascii="David" w:hAnsi="David" w:cs="David"/>
           <w:lang w:val="en-US"/>
         </w:rPr>
-        <w:t xml:space="preserve">search in the table </w:t>
-      </w:r>
-      <w:r>
-        <w:rPr>
-          <w:rFonts w:ascii="David" w:hAnsi="David" w:cs="David"/>
-          <w:lang w:val="en-US"/>
-        </w:rPr>
-        <w:t>CustomerPlacesOrder</w:t>
-      </w:r>
-      <w:r>
-        <w:rPr>
-          <w:rFonts w:ascii="David" w:hAnsi="David" w:cs="David"/>
-          <w:lang w:val="en-US"/>
-        </w:rPr>
-        <w:t xml:space="preserve"> if the order we look for has been deposed by a customer, and return the customer from the table Customer if exist.</w:t>
+        <w:t>search in the table CustomerPlacesOrder if the order we look for has been deposed by a customer, and return the customer from the table Customer if exist.</w:t>
       </w:r>
       <w:r>
         <w:rPr>
@@ -2031,6 +1888,27 @@
         </w:rPr>
         <w:t>order_contains_dish</w:t>
       </w:r>
+      <w:r>
+        <w:rPr>
+          <w:rFonts w:ascii="David" w:hAnsi="David" w:cs="David"/>
+          <w:lang w:val="en-US"/>
+        </w:rPr>
+        <w:t>: we add the order and the dish with specified amount and the actual price of the dish in the table OrderContainsDish using INSERT and with a nested subquery we check that the dish is active from the table Dishes in case of</w:t>
+      </w:r>
+      <w:r>
+        <w:rPr>
+          <w:rFonts w:ascii="David" w:hAnsi="David" w:cs="David"/>
+          <w:lang w:val="en-US"/>
+        </w:rPr>
+        <w:t xml:space="preserve"> an error or row_effected =  0 we return the adequate exception.</w:t>
+      </w:r>
+      <w:r>
+        <w:rPr>
+          <w:rFonts w:ascii="David" w:hAnsi="David" w:cs="David"/>
+          <w:lang w:val="en-US"/>
+        </w:rPr>
+        <w:t xml:space="preserve"> </w:t>
+      </w:r>
     </w:p>
     <w:p>
       <w:pPr>
@@ -2053,8 +1931,377 @@
           <w:u w:val="single"/>
           <w:lang w:val="en-US"/>
         </w:rPr>
+        <w:t>order_does_not_contains_dish</w:t>
+      </w:r>
+      <w:r>
+        <w:rPr>
+          <w:rFonts w:ascii="David" w:hAnsi="David" w:cs="David"/>
+          <w:b/>
+          <w:bCs/>
+          <w:u w:val="single"/>
+          <w:lang w:val="en-US"/>
+        </w:rPr>
+        <w:t>:</w:t>
+      </w:r>
+      <w:r>
+        <w:rPr>
+          <w:rFonts w:ascii="David" w:hAnsi="David" w:cs="David"/>
+          <w:lang w:val="en-US"/>
+        </w:rPr>
+        <w:t xml:space="preserve"> we remove the tuple with adequate order id and dish id from the table OrderContainsDish using DELETE if case of an error or row_effected = 0(in this case and all subsequent cases we return the exception NOT_EXIST) we return the adequate exception.</w:t>
+      </w:r>
+    </w:p>
+    <w:p>
+      <w:pPr>
+        <w:pStyle w:val="Paragraphedeliste"/>
+        <w:numPr>
+          <w:ilvl w:val="2"/>
+          <w:numId w:val="2"/>
+        </w:numPr>
+        <w:jc w:val="both"/>
+        <w:rPr>
+          <w:rFonts w:ascii="David" w:hAnsi="David" w:cs="David"/>
+          <w:lang w:val="en-US"/>
+        </w:rPr>
+      </w:pPr>
+      <w:r>
+        <w:rPr>
+          <w:rFonts w:ascii="David" w:hAnsi="David" w:cs="David"/>
+          <w:b/>
+          <w:bCs/>
+          <w:u w:val="single"/>
+          <w:lang w:val="en-US"/>
+        </w:rPr>
+        <w:t>get_all_order_item</w:t>
+      </w:r>
+      <w:r>
+        <w:rPr>
+          <w:rFonts w:ascii="David" w:hAnsi="David" w:cs="David"/>
+          <w:b/>
+          <w:bCs/>
+          <w:u w:val="single"/>
+          <w:lang w:val="en-US"/>
+        </w:rPr>
+        <w:t xml:space="preserve">: </w:t>
+      </w:r>
+      <w:r>
+        <w:rPr>
+          <w:rFonts w:ascii="David" w:hAnsi="David" w:cs="David"/>
+          <w:lang w:val="en-US"/>
+        </w:rPr>
+        <w:t>search in the table OrderContainsDish for all the tuples with the corresponding order_id, and return a list of all the dishes that are related to him without the active status, in a special object OrderDish</w:t>
+      </w:r>
+      <w:r>
+        <w:rPr>
+          <w:rFonts w:ascii="David" w:hAnsi="David" w:cs="David"/>
+          <w:lang w:val="en-US"/>
+        </w:rPr>
+        <w:t>. If the order doesn’t exist or does not have dishes, the query will return an empty table and will then not add any member to the list, and the list returned will be empty.</w:t>
+      </w:r>
+    </w:p>
+    <w:p>
+      <w:pPr>
+        <w:pStyle w:val="Paragraphedeliste"/>
+        <w:numPr>
+          <w:ilvl w:val="2"/>
+          <w:numId w:val="2"/>
+        </w:numPr>
+        <w:jc w:val="both"/>
+        <w:rPr>
+          <w:rFonts w:ascii="David" w:hAnsi="David" w:cs="David"/>
+          <w:lang w:val="en-US"/>
+        </w:rPr>
+      </w:pPr>
+      <w:r>
+        <w:rPr>
+          <w:rFonts w:ascii="David" w:hAnsi="David" w:cs="David"/>
+          <w:b/>
+          <w:bCs/>
+          <w:u w:val="single"/>
+          <w:lang w:val="en-US"/>
+        </w:rPr>
+        <w:t>customer_rated_dish</w:t>
+      </w:r>
+      <w:r>
+        <w:rPr>
+          <w:rFonts w:ascii="David" w:hAnsi="David" w:cs="David"/>
+          <w:lang w:val="en-US"/>
+        </w:rPr>
+        <w:t>: we add the rating of a dish by a customer the customer and the dish to the table CustomerRatedDish using insert in case of an error or row_effected = 0 we return the adequate exception.</w:t>
+      </w:r>
+    </w:p>
+    <w:p>
+      <w:pPr>
+        <w:pStyle w:val="Paragraphedeliste"/>
+        <w:numPr>
+          <w:ilvl w:val="2"/>
+          <w:numId w:val="2"/>
+        </w:numPr>
+        <w:jc w:val="both"/>
+        <w:rPr>
+          <w:rFonts w:ascii="David" w:hAnsi="David" w:cs="David"/>
+          <w:lang w:val="en-US"/>
+        </w:rPr>
+      </w:pPr>
+      <w:r>
+        <w:rPr>
+          <w:rFonts w:ascii="David" w:hAnsi="David" w:cs="David"/>
+          <w:b/>
+          <w:bCs/>
+          <w:u w:val="single"/>
+          <w:lang w:val="en-US"/>
+        </w:rPr>
+        <w:t>customer_deleted_rating_on_dish</w:t>
+      </w:r>
+      <w:r>
+        <w:rPr>
+          <w:rFonts w:ascii="David" w:hAnsi="David" w:cs="David"/>
+          <w:lang w:val="en-US"/>
+        </w:rPr>
+        <w:t>: we remove the tuple from CustomerRatedDish using delete according to the id of the dish and the id of the customer and in case of an error or row_effected = 0 we return the adequate exception.</w:t>
+      </w:r>
+    </w:p>
+    <w:p>
+      <w:pPr>
+        <w:pStyle w:val="Paragraphedeliste"/>
+        <w:numPr>
+          <w:ilvl w:val="2"/>
+          <w:numId w:val="2"/>
+        </w:numPr>
+        <w:jc w:val="both"/>
+        <w:rPr>
+          <w:rFonts w:ascii="David" w:hAnsi="David" w:cs="David"/>
+          <w:lang w:val="en-US"/>
+        </w:rPr>
+      </w:pPr>
+      <w:r>
+        <w:rPr>
+          <w:rFonts w:ascii="David" w:hAnsi="David" w:cs="David"/>
+          <w:b/>
+          <w:bCs/>
+          <w:u w:val="single"/>
+          <w:lang w:val="en-US"/>
+        </w:rPr>
+        <w:t>get_all_customer_ratings</w:t>
+      </w:r>
+      <w:r>
+        <w:rPr>
+          <w:rFonts w:ascii="David" w:hAnsi="David" w:cs="David"/>
+          <w:b/>
+          <w:bCs/>
+          <w:u w:val="single"/>
+          <w:lang w:val="en-US"/>
+        </w:rPr>
+        <w:t xml:space="preserve">: </w:t>
+      </w:r>
+      <w:r>
+        <w:rPr>
+          <w:rFonts w:ascii="David" w:hAnsi="David" w:cs="David"/>
+          <w:lang w:val="en-US"/>
+        </w:rPr>
+        <w:t>get from the table CustomerRatedDish all the dish and rating deposed by the customer we’re looking for, with an ORDER BY dish_id.</w:t>
+      </w:r>
+      <w:r>
+        <w:rPr>
+          <w:rFonts w:ascii="David" w:hAnsi="David" w:cs="David"/>
+          <w:lang w:val="en-US"/>
+        </w:rPr>
+        <w:t xml:space="preserve"> If the customer doesn’t exist or didn’t rated any dishes, the query will return an empty table and will then not add any member to the list, and the list returned will be empty.</w:t>
+      </w:r>
+    </w:p>
+    <w:p>
+      <w:pPr>
+        <w:pStyle w:val="Paragraphedeliste"/>
+        <w:numPr>
+          <w:ilvl w:val="2"/>
+          <w:numId w:val="2"/>
+        </w:numPr>
+        <w:jc w:val="both"/>
+        <w:rPr>
+          <w:rFonts w:ascii="David" w:hAnsi="David" w:cs="David"/>
+          <w:lang w:val="en-US"/>
+        </w:rPr>
+      </w:pPr>
+    </w:p>
+    <w:p>
+      <w:pPr>
+        <w:pStyle w:val="Paragraphedeliste"/>
+        <w:numPr>
+          <w:ilvl w:val="1"/>
+          <w:numId w:val="2"/>
+        </w:numPr>
+        <w:jc w:val="both"/>
+        <w:rPr>
+          <w:rFonts w:ascii="David" w:hAnsi="David" w:cs="David"/>
+          <w:lang w:val="en-US"/>
+        </w:rPr>
+      </w:pPr>
+      <w:r>
+        <w:rPr>
+          <w:rFonts w:ascii="David" w:hAnsi="David" w:cs="David"/>
+          <w:b/>
+          <w:bCs/>
+          <w:u w:val="single"/>
+          <w:lang w:val="en-US"/>
+        </w:rPr>
+        <w:t>Basic API</w:t>
+      </w:r>
+    </w:p>
+    <w:p>
+      <w:pPr>
+        <w:pStyle w:val="Paragraphedeliste"/>
+        <w:numPr>
+          <w:ilvl w:val="2"/>
+          <w:numId w:val="2"/>
+        </w:numPr>
+        <w:jc w:val="both"/>
+        <w:rPr>
+          <w:rFonts w:ascii="David" w:hAnsi="David" w:cs="David"/>
+          <w:lang w:val="en-US"/>
+        </w:rPr>
+      </w:pPr>
+      <w:r>
+        <w:rPr>
+          <w:rFonts w:ascii="David" w:hAnsi="David" w:cs="David"/>
+          <w:b/>
+          <w:bCs/>
+          <w:u w:val="single"/>
+          <w:lang w:val="en-US"/>
+        </w:rPr>
+        <w:t>get_order_total_price</w:t>
+      </w:r>
+      <w:r>
+        <w:rPr>
+          <w:rFonts w:ascii="David" w:hAnsi="David" w:cs="David"/>
+          <w:lang w:val="en-US"/>
+        </w:rPr>
+        <w:t xml:space="preserve">: we get the total_price of the order from the view OrderTotalPrice using SELECT. </w:t>
+      </w:r>
+    </w:p>
+    <w:p>
+      <w:pPr>
+        <w:pStyle w:val="Paragraphedeliste"/>
+        <w:numPr>
+          <w:ilvl w:val="2"/>
+          <w:numId w:val="2"/>
+        </w:numPr>
+        <w:jc w:val="both"/>
+        <w:rPr>
+          <w:rFonts w:ascii="David" w:hAnsi="David" w:cs="David"/>
+          <w:lang w:val="en-US"/>
+        </w:rPr>
+      </w:pPr>
+      <w:r>
+        <w:rPr>
+          <w:rFonts w:ascii="David" w:hAnsi="David" w:cs="David"/>
+          <w:b/>
+          <w:bCs/>
+          <w:u w:val="single"/>
+          <w:lang w:val="en-US"/>
+        </w:rPr>
+        <w:t>get_customers_spent_max_avg_amount_money</w:t>
+      </w:r>
+      <w:r>
+        <w:rPr>
+          <w:rFonts w:ascii="David" w:hAnsi="David" w:cs="David"/>
+          <w:b/>
+          <w:bCs/>
+          <w:u w:val="single"/>
+          <w:lang w:val="en-US"/>
+        </w:rPr>
+        <w:t>:</w:t>
+      </w:r>
+      <w:r>
+        <w:rPr>
+          <w:rFonts w:ascii="David" w:hAnsi="David" w:cs="David"/>
+          <w:lang w:val="en-US"/>
+        </w:rPr>
+        <w:t xml:space="preserve"> we use WITH RECURSIVE to create a temporary table we use just for this function that will give us the average price each customer spend</w:t>
+      </w:r>
+      <w:r>
+        <w:rPr>
+          <w:rFonts w:ascii="David" w:hAnsi="David" w:cs="David"/>
+          <w:lang w:val="en-US"/>
+        </w:rPr>
+        <w:t xml:space="preserve"> using GROUP BY cust_id</w:t>
+      </w:r>
+      <w:r>
+        <w:rPr>
+          <w:rFonts w:ascii="David" w:hAnsi="David" w:cs="David"/>
+          <w:lang w:val="en-US"/>
+        </w:rPr>
+        <w:t xml:space="preserve"> and we get all the customers id with the maximum average_price from the previous table with SELECT DISTINCT we just check that the query don’t get cust_id with null because the customer was deleted and we have his orders yet with IS NOT NULL</w:t>
+      </w:r>
+      <w:r>
+        <w:rPr>
+          <w:rFonts w:ascii="David" w:hAnsi="David" w:cs="David"/>
+          <w:lang w:val="en-US"/>
+        </w:rPr>
+        <w:t>.</w:t>
+      </w:r>
+    </w:p>
+    <w:p>
+      <w:pPr>
+        <w:pStyle w:val="Paragraphedeliste"/>
+        <w:numPr>
+          <w:ilvl w:val="2"/>
+          <w:numId w:val="2"/>
+        </w:numPr>
+        <w:jc w:val="both"/>
+        <w:rPr>
+          <w:rFonts w:ascii="David" w:hAnsi="David" w:cs="David"/>
+          <w:lang w:val="en-US"/>
+        </w:rPr>
+      </w:pPr>
+      <w:r>
+        <w:rPr>
+          <w:rFonts w:ascii="David" w:hAnsi="David" w:cs="David"/>
+          <w:b/>
+          <w:bCs/>
+          <w:u w:val="single"/>
+          <w:lang w:val="en-US"/>
+        </w:rPr>
         <w:lastRenderedPageBreak/>
-        <w:t>order_does_not_contains_dish</w:t>
+        <w:t>get_most_purchased_dish_amoung_anonymous_order:</w:t>
+      </w:r>
+      <w:r>
+        <w:rPr>
+          <w:rFonts w:ascii="David" w:hAnsi="David" w:cs="David"/>
+          <w:b/>
+          <w:bCs/>
+          <w:u w:val="single"/>
+          <w:lang w:val="en-US"/>
+        </w:rPr>
+        <w:t xml:space="preserve"> </w:t>
+      </w:r>
+      <w:r>
+        <w:rPr>
+          <w:rFonts w:ascii="David" w:hAnsi="David" w:cs="David"/>
+          <w:lang w:val="en-US"/>
+        </w:rPr>
+        <w:t xml:space="preserve">in this query, we are going to use a subquery to get from CustomerPlaceOrder all the order_id that are associated to a customer </w:t>
+      </w:r>
+      <w:r>
+        <w:rPr>
+          <w:rFonts w:ascii="David" w:hAnsi="David" w:cs="David"/>
+          <w:u w:val="single"/>
+          <w:lang w:val="en-US"/>
+        </w:rPr>
+        <w:t>who still exist</w:t>
+      </w:r>
+      <w:r>
+        <w:rPr>
+          <w:rFonts w:ascii="David" w:hAnsi="David" w:cs="David"/>
+          <w:lang w:val="en-US"/>
+        </w:rPr>
+        <w:t>, and then select from the table OrderContainsDish all the orders that do not belong to those, in fact the anonymous orders that contains dishes. Then we group by dish_id all the orders in OrderContainsDish and make a sum of theirs amount, to finally get the one with the higher sum who is in fact, the most purchased one.</w:t>
+      </w:r>
+      <w:r>
+        <w:rPr>
+          <w:rFonts w:ascii="David" w:hAnsi="David" w:cs="David"/>
+          <w:lang w:val="en-US"/>
+        </w:rPr>
+        <w:t xml:space="preserve"> Since we know there exists at least one anonymous order with a dish, we are sure that our query will return something.</w:t>
       </w:r>
     </w:p>
     <w:p>
@@ -2078,7 +2325,151 @@
           <w:u w:val="single"/>
           <w:lang w:val="en-US"/>
         </w:rPr>
-        <w:t>get_all_order_item</w:t>
+        <w:t>did_customer_order_top_rated_dishes</w:t>
+      </w:r>
+      <w:r>
+        <w:rPr>
+          <w:rFonts w:ascii="David" w:hAnsi="David" w:cs="David"/>
+          <w:b/>
+          <w:bCs/>
+          <w:u w:val="single"/>
+          <w:lang w:val="en-US"/>
+        </w:rPr>
+        <w:t>:</w:t>
+      </w:r>
+      <w:r>
+        <w:rPr>
+          <w:rFonts w:ascii="David" w:hAnsi="David" w:cs="David"/>
+          <w:b/>
+          <w:bCs/>
+          <w:lang w:val="en-US"/>
+        </w:rPr>
+        <w:t xml:space="preserve"> </w:t>
+      </w:r>
+      <w:r>
+        <w:rPr>
+          <w:rFonts w:ascii="David" w:hAnsi="David" w:cs="David"/>
+          <w:lang w:val="en-US"/>
+        </w:rPr>
+        <w:t>in this query</w:t>
+      </w:r>
+      <w:r>
+        <w:rPr>
+          <w:rFonts w:ascii="David" w:hAnsi="David" w:cs="David"/>
+          <w:lang w:val="en-US"/>
+        </w:rPr>
+        <w:t>, we use our view RatingDish in a subquery that gets only the 5 better ratings dishes, who we are going to compare with the dishes in the view CustomerOrderedDish to get from there all the cust_id from the customers who ordered those top-rated dishes. If there are customers like this, we return true, else we return false.</w:t>
+      </w:r>
+    </w:p>
+    <w:p>
+      <w:pPr>
+        <w:pStyle w:val="Paragraphedeliste"/>
+        <w:numPr>
+          <w:ilvl w:val="1"/>
+          <w:numId w:val="2"/>
+        </w:numPr>
+        <w:rPr>
+          <w:rFonts w:ascii="David" w:hAnsi="David" w:cs="David"/>
+          <w:lang w:val="en-US"/>
+        </w:rPr>
+      </w:pPr>
+      <w:r>
+        <w:rPr>
+          <w:rFonts w:ascii="David" w:hAnsi="David" w:cs="David"/>
+          <w:b/>
+          <w:bCs/>
+          <w:u w:val="single"/>
+          <w:lang w:val="en-US"/>
+        </w:rPr>
+        <w:t>Advanced API</w:t>
+      </w:r>
+    </w:p>
+    <w:p>
+      <w:pPr>
+        <w:pStyle w:val="Paragraphedeliste"/>
+        <w:numPr>
+          <w:ilvl w:val="2"/>
+          <w:numId w:val="2"/>
+        </w:numPr>
+        <w:rPr>
+          <w:rFonts w:ascii="David" w:hAnsi="David" w:cs="David"/>
+          <w:lang w:val="en-US"/>
+        </w:rPr>
+      </w:pPr>
+      <w:r>
+        <w:rPr>
+          <w:rFonts w:ascii="David" w:hAnsi="David" w:cs="David"/>
+          <w:b/>
+          <w:bCs/>
+          <w:u w:val="single"/>
+          <w:lang w:val="en-US"/>
+        </w:rPr>
+        <w:t>get_customers_rated_but_not_ordered</w:t>
+      </w:r>
+      <w:r>
+        <w:rPr>
+          <w:rFonts w:ascii="David" w:hAnsi="David" w:cs="David"/>
+          <w:lang w:val="en-US"/>
+        </w:rPr>
+        <w:t>: we get the customers with SELECT DISTINCT from CustomerRatedDish and we check if the rating for one of the dishes is inferior to 3 after that with nested subqueries we check that the customer not ordered that dish with IN NOT from the view CustomerOrderedDish and we also check that the dish is one of the 5 lowest rated dishes with IN</w:t>
+      </w:r>
+      <w:r>
+        <w:rPr>
+          <w:rFonts w:ascii="David" w:hAnsi="David" w:cs="David"/>
+          <w:lang w:val="en-US"/>
+        </w:rPr>
+        <w:t xml:space="preserve"> in</w:t>
+      </w:r>
+      <w:r>
+        <w:rPr>
+          <w:rFonts w:ascii="David" w:hAnsi="David" w:cs="David"/>
+          <w:lang w:val="en-US"/>
+        </w:rPr>
+        <w:t xml:space="preserve"> the view RatingDish that we order by avg_rating and dish_id and we us LIMIT to get just the 5 fir</w:t>
+      </w:r>
+      <w:r>
+        <w:rPr>
+          <w:rFonts w:ascii="David" w:hAnsi="David" w:cs="David"/>
+          <w:lang w:val="en-US"/>
+        </w:rPr>
+        <w:t>s</w:t>
+      </w:r>
+      <w:r>
+        <w:rPr>
+          <w:rFonts w:ascii="David" w:hAnsi="David" w:cs="David"/>
+          <w:lang w:val="en-US"/>
+        </w:rPr>
+        <w:t>t in the view with the adequate order</w:t>
+      </w:r>
+      <w:r>
+        <w:rPr>
+          <w:rFonts w:ascii="David" w:hAnsi="David" w:cs="David"/>
+          <w:lang w:val="en-US"/>
+        </w:rPr>
+        <w:t xml:space="preserve"> we order all the results by cust_id and we return it.</w:t>
+      </w:r>
+    </w:p>
+    <w:p>
+      <w:pPr>
+        <w:pStyle w:val="Paragraphedeliste"/>
+        <w:numPr>
+          <w:ilvl w:val="2"/>
+          <w:numId w:val="2"/>
+        </w:numPr>
+        <w:rPr>
+          <w:rFonts w:ascii="David" w:hAnsi="David" w:cs="David"/>
+          <w:lang w:val="en-US"/>
+        </w:rPr>
+      </w:pPr>
+      <w:r>
+        <w:rPr>
+          <w:rFonts w:ascii="David" w:hAnsi="David" w:cs="David"/>
+          <w:b/>
+          <w:bCs/>
+          <w:u w:val="single"/>
+          <w:lang w:val="en-US"/>
+        </w:rPr>
+        <w:t>get_non_worth_price_increase</w:t>
       </w:r>
       <w:r>
         <w:rPr>
@@ -2095,434 +2486,7 @@
           <w:rFonts w:ascii="David" w:hAnsi="David" w:cs="David"/>
           <w:lang w:val="en-US"/>
         </w:rPr>
-        <w:t>search in the table OrderContainsDish for all the tuples with the corresponding order_id, and return a list of all the dishes that are related to him without the active status, in a special object OrderDish</w:t>
-      </w:r>
-      <w:r>
-        <w:rPr>
-          <w:rFonts w:ascii="David" w:hAnsi="David" w:cs="David"/>
-          <w:lang w:val="en-US"/>
-        </w:rPr>
-        <w:t>. If the order doesn’t exist or does not have dishes, the query will return an empty table and will then not add any member to the list, and the list returned will be empty.</w:t>
-      </w:r>
-    </w:p>
-    <w:p>
-      <w:pPr>
-        <w:pStyle w:val="Paragraphedeliste"/>
-        <w:numPr>
-          <w:ilvl w:val="2"/>
-          <w:numId w:val="2"/>
-        </w:numPr>
-        <w:jc w:val="both"/>
-        <w:rPr>
-          <w:rFonts w:ascii="David" w:hAnsi="David" w:cs="David"/>
-          <w:lang w:val="en-US"/>
-        </w:rPr>
-      </w:pPr>
-      <w:r>
-        <w:rPr>
-          <w:rFonts w:ascii="David" w:hAnsi="David" w:cs="David"/>
-          <w:b/>
-          <w:bCs/>
-          <w:u w:val="single"/>
-          <w:lang w:val="en-US"/>
-        </w:rPr>
-        <w:t>customer_rated_dish</w:t>
-      </w:r>
-    </w:p>
-    <w:p>
-      <w:pPr>
-        <w:pStyle w:val="Paragraphedeliste"/>
-        <w:numPr>
-          <w:ilvl w:val="2"/>
-          <w:numId w:val="2"/>
-        </w:numPr>
-        <w:jc w:val="both"/>
-        <w:rPr>
-          <w:rFonts w:ascii="David" w:hAnsi="David" w:cs="David"/>
-          <w:lang w:val="en-US"/>
-        </w:rPr>
-      </w:pPr>
-      <w:r>
-        <w:rPr>
-          <w:rFonts w:ascii="David" w:hAnsi="David" w:cs="David"/>
-          <w:b/>
-          <w:bCs/>
-          <w:u w:val="single"/>
-          <w:lang w:val="en-US"/>
-        </w:rPr>
-        <w:t>customer_deleted_rating_on_dish</w:t>
-      </w:r>
-    </w:p>
-    <w:p>
-      <w:pPr>
-        <w:pStyle w:val="Paragraphedeliste"/>
-        <w:numPr>
-          <w:ilvl w:val="2"/>
-          <w:numId w:val="2"/>
-        </w:numPr>
-        <w:jc w:val="both"/>
-        <w:rPr>
-          <w:rFonts w:ascii="David" w:hAnsi="David" w:cs="David"/>
-          <w:lang w:val="en-US"/>
-        </w:rPr>
-      </w:pPr>
-      <w:r>
-        <w:rPr>
-          <w:rFonts w:ascii="David" w:hAnsi="David" w:cs="David"/>
-          <w:b/>
-          <w:bCs/>
-          <w:u w:val="single"/>
-          <w:lang w:val="en-US"/>
-        </w:rPr>
-        <w:t>get_all_customer_ratings</w:t>
-      </w:r>
-      <w:r>
-        <w:rPr>
-          <w:rFonts w:ascii="David" w:hAnsi="David" w:cs="David"/>
-          <w:b/>
-          <w:bCs/>
-          <w:u w:val="single"/>
-          <w:lang w:val="en-US"/>
-        </w:rPr>
-        <w:t xml:space="preserve">: </w:t>
-      </w:r>
-      <w:r>
-        <w:rPr>
-          <w:rFonts w:ascii="David" w:hAnsi="David" w:cs="David"/>
-          <w:lang w:val="en-US"/>
-        </w:rPr>
-        <w:t>get from the table CustomerRatedDish all the dish and rating deposed by the customer we’re looking for, with an ORDER BY dish_id.</w:t>
-      </w:r>
-      <w:r>
-        <w:rPr>
-          <w:rFonts w:ascii="David" w:hAnsi="David" w:cs="David"/>
-          <w:lang w:val="en-US"/>
-        </w:rPr>
-        <w:t xml:space="preserve"> </w:t>
-      </w:r>
-      <w:r>
-        <w:rPr>
-          <w:rFonts w:ascii="David" w:hAnsi="David" w:cs="David"/>
-          <w:lang w:val="en-US"/>
-        </w:rPr>
-        <w:t xml:space="preserve">If the </w:t>
-      </w:r>
-      <w:r>
-        <w:rPr>
-          <w:rFonts w:ascii="David" w:hAnsi="David" w:cs="David"/>
-          <w:lang w:val="en-US"/>
-        </w:rPr>
-        <w:t>customer</w:t>
-      </w:r>
-      <w:r>
-        <w:rPr>
-          <w:rFonts w:ascii="David" w:hAnsi="David" w:cs="David"/>
-          <w:lang w:val="en-US"/>
-        </w:rPr>
-        <w:t xml:space="preserve"> doesn’t exist or </w:t>
-      </w:r>
-      <w:r>
-        <w:rPr>
-          <w:rFonts w:ascii="David" w:hAnsi="David" w:cs="David"/>
-          <w:lang w:val="en-US"/>
-        </w:rPr>
-        <w:t>didn’t rated any</w:t>
-      </w:r>
-      <w:r>
-        <w:rPr>
-          <w:rFonts w:ascii="David" w:hAnsi="David" w:cs="David"/>
-          <w:lang w:val="en-US"/>
-        </w:rPr>
-        <w:t xml:space="preserve"> dishes, the query will return an empty table and will then not add any member to the list, and the list returned will be empty.</w:t>
-      </w:r>
-    </w:p>
-    <w:p>
-      <w:pPr>
-        <w:pStyle w:val="Paragraphedeliste"/>
-        <w:numPr>
-          <w:ilvl w:val="2"/>
-          <w:numId w:val="2"/>
-        </w:numPr>
-        <w:jc w:val="both"/>
-        <w:rPr>
-          <w:rFonts w:ascii="David" w:hAnsi="David" w:cs="David"/>
-          <w:lang w:val="en-US"/>
-        </w:rPr>
-      </w:pPr>
-    </w:p>
-    <w:p>
-      <w:pPr>
-        <w:pStyle w:val="Paragraphedeliste"/>
-        <w:numPr>
-          <w:ilvl w:val="1"/>
-          <w:numId w:val="2"/>
-        </w:numPr>
-        <w:jc w:val="both"/>
-        <w:rPr>
-          <w:rFonts w:ascii="David" w:hAnsi="David" w:cs="David"/>
-          <w:lang w:val="en-US"/>
-        </w:rPr>
-      </w:pPr>
-      <w:r>
-        <w:rPr>
-          <w:rFonts w:ascii="David" w:hAnsi="David" w:cs="David"/>
-          <w:b/>
-          <w:bCs/>
-          <w:u w:val="single"/>
-          <w:lang w:val="en-US"/>
-        </w:rPr>
-        <w:t>Basic API</w:t>
-      </w:r>
-    </w:p>
-    <w:p>
-      <w:pPr>
-        <w:pStyle w:val="Paragraphedeliste"/>
-        <w:numPr>
-          <w:ilvl w:val="2"/>
-          <w:numId w:val="2"/>
-        </w:numPr>
-        <w:jc w:val="both"/>
-        <w:rPr>
-          <w:rFonts w:ascii="David" w:hAnsi="David" w:cs="David"/>
-          <w:lang w:val="en-US"/>
-        </w:rPr>
-      </w:pPr>
-      <w:r>
-        <w:rPr>
-          <w:rFonts w:ascii="David" w:hAnsi="David" w:cs="David"/>
-          <w:b/>
-          <w:bCs/>
-          <w:u w:val="single"/>
-          <w:lang w:val="en-US"/>
-        </w:rPr>
-        <w:t>get_order_total_price</w:t>
-      </w:r>
-    </w:p>
-    <w:p>
-      <w:pPr>
-        <w:pStyle w:val="Paragraphedeliste"/>
-        <w:numPr>
-          <w:ilvl w:val="2"/>
-          <w:numId w:val="2"/>
-        </w:numPr>
-        <w:jc w:val="both"/>
-        <w:rPr>
-          <w:rFonts w:ascii="David" w:hAnsi="David" w:cs="David"/>
-          <w:lang w:val="en-US"/>
-        </w:rPr>
-      </w:pPr>
-      <w:r>
-        <w:rPr>
-          <w:rFonts w:ascii="David" w:hAnsi="David" w:cs="David"/>
-          <w:b/>
-          <w:bCs/>
-          <w:u w:val="single"/>
-          <w:lang w:val="en-US"/>
-        </w:rPr>
-        <w:t>get_customers_spent_max_avg_amount_money</w:t>
-      </w:r>
-    </w:p>
-    <w:p>
-      <w:pPr>
-        <w:pStyle w:val="Paragraphedeliste"/>
-        <w:numPr>
-          <w:ilvl w:val="2"/>
-          <w:numId w:val="2"/>
-        </w:numPr>
-        <w:jc w:val="both"/>
-        <w:rPr>
-          <w:rFonts w:ascii="David" w:hAnsi="David" w:cs="David"/>
-          <w:lang w:val="en-US"/>
-        </w:rPr>
-      </w:pPr>
-      <w:r>
-        <w:rPr>
-          <w:rFonts w:ascii="David" w:hAnsi="David" w:cs="David"/>
-          <w:b/>
-          <w:bCs/>
-          <w:u w:val="single"/>
-          <w:lang w:val="en-US"/>
-        </w:rPr>
-        <w:t>get_most_purchased_dish_amoung_anonymous_order:</w:t>
-      </w:r>
-      <w:r>
-        <w:rPr>
-          <w:rFonts w:ascii="David" w:hAnsi="David" w:cs="David"/>
-          <w:b/>
-          <w:bCs/>
-          <w:u w:val="single"/>
-          <w:lang w:val="en-US"/>
-        </w:rPr>
-        <w:t xml:space="preserve"> </w:t>
-      </w:r>
-      <w:r>
-        <w:rPr>
-          <w:rFonts w:ascii="David" w:hAnsi="David" w:cs="David"/>
-          <w:lang w:val="en-US"/>
-        </w:rPr>
-        <w:t xml:space="preserve">in this query, we are going to use a subquery to get from CustomerPlaceOrder all the order_id that are associated to a customer </w:t>
-      </w:r>
-      <w:r>
-        <w:rPr>
-          <w:rFonts w:ascii="David" w:hAnsi="David" w:cs="David"/>
-          <w:u w:val="single"/>
-          <w:lang w:val="en-US"/>
-        </w:rPr>
-        <w:t>who still exist</w:t>
-      </w:r>
-      <w:r>
-        <w:rPr>
-          <w:rFonts w:ascii="David" w:hAnsi="David" w:cs="David"/>
-          <w:lang w:val="en-US"/>
-        </w:rPr>
-        <w:t xml:space="preserve">, and then select from the table OrderContainsDish all the orders that do not belong to those, in fact the anonymous orders that contains dishes. Then we group by dish_id all the orders in </w:t>
-      </w:r>
-      <w:r>
-        <w:rPr>
-          <w:rFonts w:ascii="David" w:hAnsi="David" w:cs="David"/>
-          <w:lang w:val="en-US"/>
-        </w:rPr>
-        <w:t>OrderContainsDish</w:t>
-      </w:r>
-      <w:r>
-        <w:rPr>
-          <w:rFonts w:ascii="David" w:hAnsi="David" w:cs="David"/>
-          <w:lang w:val="en-US"/>
-        </w:rPr>
-        <w:t xml:space="preserve"> and make a sum of theirs amount, to finally get the one with the higher sum who is in fact, the most purchased one.</w:t>
-      </w:r>
-      <w:r>
-        <w:rPr>
-          <w:rFonts w:ascii="David" w:hAnsi="David" w:cs="David"/>
-          <w:lang w:val="en-US"/>
-        </w:rPr>
-        <w:t xml:space="preserve"> Since we know there exists at least one anonymous order with a dish, we are sure that our query will return something.</w:t>
-      </w:r>
-    </w:p>
-    <w:p>
-      <w:pPr>
-        <w:pStyle w:val="Paragraphedeliste"/>
-        <w:numPr>
-          <w:ilvl w:val="2"/>
-          <w:numId w:val="2"/>
-        </w:numPr>
-        <w:jc w:val="both"/>
-        <w:rPr>
-          <w:rFonts w:ascii="David" w:hAnsi="David" w:cs="David"/>
-          <w:lang w:val="en-US"/>
-        </w:rPr>
-      </w:pPr>
-      <w:r>
-        <w:rPr>
-          <w:rFonts w:ascii="David" w:hAnsi="David" w:cs="David"/>
-          <w:b/>
-          <w:bCs/>
-          <w:u w:val="single"/>
-          <w:lang w:val="en-US"/>
-        </w:rPr>
-        <w:t>did_customer_order_top_rated_dishes</w:t>
-      </w:r>
-      <w:r>
-        <w:rPr>
-          <w:rFonts w:ascii="David" w:hAnsi="David" w:cs="David"/>
-          <w:b/>
-          <w:bCs/>
-          <w:u w:val="single"/>
-          <w:lang w:val="en-US"/>
-        </w:rPr>
-        <w:t>:</w:t>
-      </w:r>
-      <w:r>
-        <w:rPr>
-          <w:rFonts w:ascii="David" w:hAnsi="David" w:cs="David"/>
-          <w:b/>
-          <w:bCs/>
-          <w:lang w:val="en-US"/>
-        </w:rPr>
-        <w:t xml:space="preserve"> </w:t>
-      </w:r>
-      <w:r>
-        <w:rPr>
-          <w:rFonts w:ascii="David" w:hAnsi="David" w:cs="David"/>
-          <w:lang w:val="en-US"/>
-        </w:rPr>
-        <w:t>in this query</w:t>
-      </w:r>
-      <w:r>
-        <w:rPr>
-          <w:rFonts w:ascii="David" w:hAnsi="David" w:cs="David"/>
-          <w:lang w:val="en-US"/>
-        </w:rPr>
-        <w:t>, we use our view RatingDish in a subquery that gets only the 5 better ratings dishes, who we are going to compare with the dishes in the view CustomerOrderedDish to get from there all the cust_id from the customers who ordered those top-rated dishes. If there are customers like this, we return true, else we return false.</w:t>
-      </w:r>
-    </w:p>
-    <w:p>
-      <w:pPr>
-        <w:pStyle w:val="Paragraphedeliste"/>
-        <w:numPr>
-          <w:ilvl w:val="1"/>
-          <w:numId w:val="2"/>
-        </w:numPr>
-        <w:rPr>
-          <w:rFonts w:ascii="David" w:hAnsi="David" w:cs="David"/>
-          <w:lang w:val="en-US"/>
-        </w:rPr>
-      </w:pPr>
-      <w:r>
-        <w:rPr>
-          <w:rFonts w:ascii="David" w:hAnsi="David" w:cs="David"/>
-          <w:b/>
-          <w:bCs/>
-          <w:u w:val="single"/>
-          <w:lang w:val="en-US"/>
-        </w:rPr>
-        <w:t>Advanced API</w:t>
-      </w:r>
-    </w:p>
-    <w:p>
-      <w:pPr>
-        <w:pStyle w:val="Paragraphedeliste"/>
-        <w:numPr>
-          <w:ilvl w:val="2"/>
-          <w:numId w:val="2"/>
-        </w:numPr>
-        <w:rPr>
-          <w:rFonts w:ascii="David" w:hAnsi="David" w:cs="David"/>
-          <w:lang w:val="en-US"/>
-        </w:rPr>
-      </w:pPr>
-      <w:r>
-        <w:rPr>
-          <w:rFonts w:ascii="David" w:hAnsi="David" w:cs="David"/>
-          <w:b/>
-          <w:bCs/>
-          <w:u w:val="single"/>
-          <w:lang w:val="en-US"/>
-        </w:rPr>
-        <w:t>get_customers_rated_but_not_ordered</w:t>
-      </w:r>
-    </w:p>
-    <w:p>
-      <w:pPr>
-        <w:pStyle w:val="Paragraphedeliste"/>
-        <w:numPr>
-          <w:ilvl w:val="2"/>
-          <w:numId w:val="2"/>
-        </w:numPr>
-        <w:rPr>
-          <w:rFonts w:ascii="David" w:hAnsi="David" w:cs="David"/>
-          <w:lang w:val="en-US"/>
-        </w:rPr>
-      </w:pPr>
-      <w:r>
-        <w:rPr>
-          <w:rFonts w:ascii="David" w:hAnsi="David" w:cs="David"/>
-          <w:b/>
-          <w:bCs/>
-          <w:u w:val="single"/>
-          <w:lang w:val="en-US"/>
-        </w:rPr>
-        <w:t>get_non_worth_price_increase</w:t>
+        <w:t xml:space="preserve">we use a JOIN of the view AverageProfitPerOrderPerPrice in the same view with some parameters : same dish_id, a higher price and a less average profit so we get a table with all the dishes that have a higher price than before with less average profit, so after that with a nested subquery we check that all theses dishes with this conditions are active and that this higher price is the actual price from the table Dishes and we order all the results by dish_id and return it. </w:t>
       </w:r>
     </w:p>
     <w:p>
@@ -2582,7 +2546,7 @@
 </file>
 
 <file path=word/numbering.xml><?xml version="1.0" encoding="utf-8"?>
-<w:numbering xmlns:wpc="http://schemas.microsoft.com/office/word/2010/wordprocessingCanvas" xmlns:cx="http://schemas.microsoft.com/office/drawing/2014/chartex" xmlns:cx1="http://schemas.microsoft.com/office/drawing/2015/9/8/chartex" xmlns:cx2="http://schemas.microsoft.com/office/drawing/2015/10/21/chartex" xmlns:cx3="http://schemas.microsoft.com/office/drawing/2016/5/9/chartex" xmlns:cx4="http://schemas.microsoft.com/office/drawing/2016/5/10/chartex" xmlns:cx5="http://schemas.microsoft.com/office/drawing/2016/5/11/chartex" xmlns:cx6="http://schemas.microsoft.com/office/drawing/2016/5/12/chartex" xmlns:cx7="http://schemas.microsoft.com/office/drawing/2016/5/13/chartex" xmlns:cx8="http://schemas.microsoft.com/office/drawing/2016/5/14/chartex" xmlns:mc="http://schemas.openxmlformats.org/markup-compatibility/2006" xmlns:aink="http://schemas.microsoft.com/office/drawing/2016/ink" xmlns:am3d="http://schemas.microsoft.com/office/drawing/2017/model3d" xmlns:o="urn:schemas-microsoft-com:office:office" xmlns:oel="http://schemas.microsoft.com/office/2019/extlst" xmlns:r="http://schemas.openxmlformats.org/officeDocument/2006/relationships" xmlns:m="http://schemas.openxmlformats.org/officeDocument/2006/math" xmlns:v="urn:schemas-microsoft-com:vml" xmlns:wp14="http://schemas.microsoft.com/office/word/2010/wordprocessingDrawing" xmlns:wp="http://schemas.openxmlformats.org/drawingml/2006/wordprocessingDrawing" xmlns:w10="urn:schemas-microsoft-com:office:word" xmlns:w="http://schemas.openxmlformats.org/wordprocessingml/2006/main" xmlns:w14="http://schemas.microsoft.com/office/word/2010/wordml" xmlns:w15="http://schemas.microsoft.com/office/word/2012/wordml" xmlns:w16cex="http://schemas.microsoft.com/office/word/2018/wordml/cex" xmlns:w16cid="http://schemas.microsoft.com/office/word/2016/wordml/cid" xmlns:w16="http://schemas.microsoft.com/office/word/2018/wordml" xmlns:w16du="http://schemas.microsoft.com/office/word/2023/wordml/word16du" xmlns:w16sdtdh="http://schemas.microsoft.com/office/word/2020/wordml/sdtdatahash" xmlns:w16se="http://schemas.microsoft.com/office/word/2015/wordml/symex" xmlns:wpg="http://schemas.microsoft.com/office/word/2010/wordprocessingGroup" xmlns:wpi="http://schemas.microsoft.com/office/word/2010/wordprocessingInk" xmlns:wne="http://schemas.microsoft.com/office/word/2006/wordml" xmlns:wps="http://schemas.microsoft.com/office/word/2010/wordprocessingShape" mc:Ignorable="w14 w15 w16se w16cid w16 w16cex w16sdtdh w16du wp14">
+<w:numbering xmlns:wpc="http://schemas.microsoft.com/office/word/2010/wordprocessingCanvas" xmlns:cx="http://schemas.microsoft.com/office/drawing/2014/chartex" xmlns:cx1="http://schemas.microsoft.com/office/drawing/2015/9/8/chartex" xmlns:cx2="http://schemas.microsoft.com/office/drawing/2015/10/21/chartex" xmlns:cx3="http://schemas.microsoft.com/office/drawing/2016/5/9/chartex" xmlns:cx4="http://schemas.microsoft.com/office/drawing/2016/5/10/chartex" xmlns:cx5="http://schemas.microsoft.com/office/drawing/2016/5/11/chartex" xmlns:cx6="http://schemas.microsoft.com/office/drawing/2016/5/12/chartex" xmlns:cx7="http://schemas.microsoft.com/office/drawing/2016/5/13/chartex" xmlns:cx8="http://schemas.microsoft.com/office/drawing/2016/5/14/chartex" xmlns:mc="http://schemas.openxmlformats.org/markup-compatibility/2006" xmlns:aink="http://schemas.microsoft.com/office/drawing/2016/ink" xmlns:am3d="http://schemas.microsoft.com/office/drawing/2017/model3d" xmlns:o="urn:schemas-microsoft-com:office:office" xmlns:oel="http://schemas.microsoft.com/office/2019/extlst" xmlns:r="http://schemas.openxmlformats.org/officeDocument/2006/relationships" xmlns:m="http://schemas.openxmlformats.org/officeDocument/2006/math" xmlns:v="urn:schemas-microsoft-com:vml" xmlns:wp14="http://schemas.microsoft.com/office/word/2010/wordprocessingDrawing" xmlns:wp="http://schemas.openxmlformats.org/drawingml/2006/wordprocessingDrawing" xmlns:w10="urn:schemas-microsoft-com:office:word" xmlns:w="http://schemas.openxmlformats.org/wordprocessingml/2006/main" xmlns:w14="http://schemas.microsoft.com/office/word/2010/wordml" xmlns:w15="http://schemas.microsoft.com/office/word/2012/wordml" xmlns:w16cex="http://schemas.microsoft.com/office/word/2018/wordml/cex" xmlns:w16cid="http://schemas.microsoft.com/office/word/2016/wordml/cid" xmlns:w16="http://schemas.microsoft.com/office/word/2018/wordml" xmlns:w16du="http://schemas.microsoft.com/office/word/2023/wordml/word16du" xmlns:w16sdtdh="http://schemas.microsoft.com/office/word/2020/wordml/sdtdatahash" xmlns:w16sdtfl="http://schemas.microsoft.com/office/word/2024/wordml/sdtformatlock" xmlns:w16se="http://schemas.microsoft.com/office/word/2015/wordml/symex" xmlns:wpg="http://schemas.microsoft.com/office/word/2010/wordprocessingGroup" xmlns:wpi="http://schemas.microsoft.com/office/word/2010/wordprocessingInk" xmlns:wne="http://schemas.microsoft.com/office/word/2006/wordml" xmlns:wps="http://schemas.microsoft.com/office/word/2010/wordprocessingShape" mc:Ignorable="w14 w15 w16se w16cid w16 w16cex w16sdtdh w16sdtfl w16du wp14">
   <w:abstractNum w:abstractNumId="0" w15:restartNumberingAfterBreak="0">
     <w:nsid w:val="1C661A49"/>
     <w:multiLevelType w:val="multilevel"/>
@@ -3046,7 +3010,7 @@
 </file>
 
 <file path=word/styles.xml><?xml version="1.0" encoding="utf-8"?>
-<w:styles xmlns:mc="http://schemas.openxmlformats.org/markup-compatibility/2006" xmlns:r="http://schemas.openxmlformats.org/officeDocument/2006/relationships" xmlns:w="http://schemas.openxmlformats.org/wordprocessingml/2006/main" xmlns:w14="http://schemas.microsoft.com/office/word/2010/wordml" xmlns:w15="http://schemas.microsoft.com/office/word/2012/wordml" xmlns:w16cex="http://schemas.microsoft.com/office/word/2018/wordml/cex" xmlns:w16cid="http://schemas.microsoft.com/office/word/2016/wordml/cid" xmlns:w16="http://schemas.microsoft.com/office/word/2018/wordml" xmlns:w16du="http://schemas.microsoft.com/office/word/2023/wordml/word16du" xmlns:w16sdtdh="http://schemas.microsoft.com/office/word/2020/wordml/sdtdatahash" xmlns:w16se="http://schemas.microsoft.com/office/word/2015/wordml/symex" mc:Ignorable="w14 w15 w16se w16cid w16 w16cex w16sdtdh w16du">
+<w:styles xmlns:mc="http://schemas.openxmlformats.org/markup-compatibility/2006" xmlns:r="http://schemas.openxmlformats.org/officeDocument/2006/relationships" xmlns:w="http://schemas.openxmlformats.org/wordprocessingml/2006/main" xmlns:w14="http://schemas.microsoft.com/office/word/2010/wordml" xmlns:w15="http://schemas.microsoft.com/office/word/2012/wordml" xmlns:w16cex="http://schemas.microsoft.com/office/word/2018/wordml/cex" xmlns:w16cid="http://schemas.microsoft.com/office/word/2016/wordml/cid" xmlns:w16="http://schemas.microsoft.com/office/word/2018/wordml" xmlns:w16du="http://schemas.microsoft.com/office/word/2023/wordml/word16du" xmlns:w16sdtdh="http://schemas.microsoft.com/office/word/2020/wordml/sdtdatahash" xmlns:w16sdtfl="http://schemas.microsoft.com/office/word/2024/wordml/sdtformatlock" xmlns:w16se="http://schemas.microsoft.com/office/word/2015/wordml/symex" mc:Ignorable="w14 w15 w16se w16cid w16 w16cex w16sdtdh w16sdtfl w16du">
   <w:docDefaults>
     <w:rPrDefault>
       <w:rPr>
@@ -4268,4 +4232,16 @@
     </a:ext>
   </a:extLst>
 </a:theme>
+</file>
+
+<file path=customXml/item1.xml><?xml version="1.0" encoding="utf-8"?>
+<b:Sources xmlns:b="http://schemas.openxmlformats.org/officeDocument/2006/bibliography" xmlns="http://schemas.openxmlformats.org/officeDocument/2006/bibliography" SelectedStyle="\APASixthEditionOfficeOnline.xsl" StyleName="APA" Version="6"/>
+</file>
+
+<file path=customXml/itemProps1.xml><?xml version="1.0" encoding="utf-8"?>
+<ds:datastoreItem xmlns:ds="http://schemas.openxmlformats.org/officeDocument/2006/customXml" ds:itemID="{D082353B-0651-448A-BB95-C7DCFB08F3C4}">
+  <ds:schemaRefs>
+    <ds:schemaRef ds:uri="http://schemas.openxmlformats.org/officeDocument/2006/bibliography"/>
+  </ds:schemaRefs>
+</ds:datastoreItem>
 </file>
</xml_diff>